<commit_message>
adding base A1 python file
</commit_message>
<xml_diff>
--- a/Assignment 1/Assignment 1 Part 1.docx
+++ b/Assignment 1/Assignment 1 Part 1.docx
@@ -59,28 +59,7 @@
         </w:tabs>
       </w:pPr>
       <w:r>
-        <w:t>Upper</w:t>
-      </w:r>
-      <w:r>
-        <w:t xml:space="preserve"> case letter (</w:t>
-      </w:r>
-      <w:r>
-        <w:t>A</w:t>
-      </w:r>
-      <w:r>
-        <w:t>-</w:t>
-      </w:r>
-      <w:r>
-        <w:t>Z</w:t>
-      </w:r>
-      <w:r>
-        <w:t>)</w:t>
-      </w:r>
-      <w:r>
-        <w:t xml:space="preserve">                      </w:t>
-      </w:r>
-      <w:r>
-        <w:t xml:space="preserve"> -&gt; 26 possibilities</w:t>
+        <w:t>Upper case letter (A-Z)                       -&gt; 26 possibilities</w:t>
       </w:r>
     </w:p>
     <w:p>
@@ -99,34 +78,7 @@
       </w:r>
       <w:r>
         <w:tab/>
-        <w:t xml:space="preserve">    </w:t>
-      </w:r>
-      <w:r>
-        <w:t xml:space="preserve"> (</w:t>
-      </w:r>
-      <w:r>
-        <w:t>0</w:t>
-      </w:r>
-      <w:r>
-        <w:t>-</w:t>
-      </w:r>
-      <w:r>
-        <w:t>9</w:t>
-      </w:r>
-      <w:r>
-        <w:t>)</w:t>
-      </w:r>
-      <w:r>
-        <w:t xml:space="preserve">                       </w:t>
-      </w:r>
-      <w:r>
-        <w:t xml:space="preserve"> -&gt; </w:t>
-      </w:r>
-      <w:r>
-        <w:t>10</w:t>
-      </w:r>
-      <w:r>
-        <w:t xml:space="preserve"> possibilities</w:t>
+        <w:t xml:space="preserve">     (0-9)                        -&gt; 10 possibilities</w:t>
       </w:r>
     </w:p>
     <w:p>
@@ -145,16 +97,7 @@
       </w:r>
       <w:r>
         <w:tab/>
-        <w:t xml:space="preserve">     (0-9) </w:t>
-      </w:r>
-      <w:r>
-        <w:t xml:space="preserve">                       </w:t>
-      </w:r>
-      <w:r>
-        <w:t>-&gt; 10 possibilities</w:t>
-      </w:r>
-      <w:r>
-        <w:t xml:space="preserve"> </w:t>
+        <w:t xml:space="preserve">     (0-9)                        -&gt; 10 possibilities </w:t>
       </w:r>
     </w:p>
     <w:p>
@@ -169,19 +112,7 @@
         </w:tabs>
       </w:pPr>
       <w:r>
-        <w:t xml:space="preserve">Compulsory “@”                                  </w:t>
-      </w:r>
-      <w:r>
-        <w:t xml:space="preserve">-&gt; </w:t>
-      </w:r>
-      <w:r>
-        <w:t xml:space="preserve">1 </w:t>
-      </w:r>
-      <w:r>
-        <w:t>possibilit</w:t>
-      </w:r>
-      <w:r>
-        <w:t>y</w:t>
+        <w:t>Compulsory “@”                                  -&gt; 1 possibility</w:t>
       </w:r>
     </w:p>
     <w:p>
@@ -196,22 +127,7 @@
         </w:tabs>
       </w:pPr>
       <w:r>
-        <w:t>Upper/</w:t>
-      </w:r>
-      <w:r>
-        <w:t>Lower case letter (a-z</w:t>
-      </w:r>
-      <w:r>
-        <w:t xml:space="preserve"> + A-Z</w:t>
-      </w:r>
-      <w:r>
-        <w:t xml:space="preserve">) -&gt; </w:t>
-      </w:r>
-      <w:r>
-        <w:t xml:space="preserve">52 </w:t>
-      </w:r>
-      <w:r>
-        <w:t>possibilities</w:t>
+        <w:t>Upper/Lower case letter (a-z + A-Z) -&gt; 52 possibilities</w:t>
       </w:r>
     </w:p>
     <w:p>
@@ -244,10 +160,7 @@
         <w:t>A symbol from set</w:t>
       </w:r>
       <w:r>
-        <w:t xml:space="preserve"> </w:t>
-      </w:r>
-      <w:r>
-        <w:t>{$,9,5,v,w,J}</w:t>
+        <w:t xml:space="preserve"> {$,9,5,v,w,J}</w:t>
       </w:r>
       <w:r>
         <w:t xml:space="preserve">         -&gt;  6 possibilities</w:t>
@@ -468,10 +381,7 @@
         <w:t>log</w:t>
       </w:r>
       <w:r>
-        <w:t>(</w:t>
-      </w:r>
-      <w:r>
-        <w:t>26</w:t>
+        <w:t>(26</w:t>
       </w:r>
       <w:r>
         <w:softHyphen/>
@@ -599,16 +509,175 @@
       </w:pPr>
     </w:p>
     <w:p>
-      <w:pPr>
-        <w:tabs>
-          <w:tab w:val="left" w:pos="1803"/>
-        </w:tabs>
-      </w:pPr>
-      <w:r>
+      <w:r>
+        <w:br w:type="page"/>
+      </w:r>
+    </w:p>
+    <w:p>
+      <w:pPr>
+        <w:tabs>
+          <w:tab w:val="left" w:pos="1803"/>
+        </w:tabs>
+      </w:pPr>
+      <w:r>
+        <w:lastRenderedPageBreak/>
         <w:t>Question 2:</w:t>
       </w:r>
     </w:p>
     <w:p>
+      <w:r>
+        <w:drawing>
+          <wp:inline distT="0" distB="0" distL="0" distR="0" wp14:anchorId="66CCB221" wp14:editId="1EF14FBD">
+            <wp:extent cx="6470036" cy="7569642"/>
+            <wp:effectExtent l="0" t="0" r="0" b="0"/>
+            <wp:docPr id="1" name="Picture 1"/>
+            <wp:cNvGraphicFramePr>
+              <a:graphicFrameLocks xmlns:a="http://schemas.openxmlformats.org/drawingml/2006/main" noChangeAspect="1"/>
+            </wp:cNvGraphicFramePr>
+            <a:graphic xmlns:a="http://schemas.openxmlformats.org/drawingml/2006/main">
+              <a:graphicData uri="http://schemas.openxmlformats.org/drawingml/2006/picture">
+                <pic:pic xmlns:pic="http://schemas.openxmlformats.org/drawingml/2006/picture">
+                  <pic:nvPicPr>
+                    <pic:cNvPr id="1" name=""/>
+                    <pic:cNvPicPr/>
+                  </pic:nvPicPr>
+                  <pic:blipFill>
+                    <a:blip r:embed="rId7"/>
+                    <a:stretch>
+                      <a:fillRect/>
+                    </a:stretch>
+                  </pic:blipFill>
+                  <pic:spPr>
+                    <a:xfrm>
+                      <a:off x="0" y="0"/>
+                      <a:ext cx="6506301" cy="7612070"/>
+                    </a:xfrm>
+                    <a:prstGeom prst="rect">
+                      <a:avLst/>
+                    </a:prstGeom>
+                  </pic:spPr>
+                </pic:pic>
+              </a:graphicData>
+            </a:graphic>
+          </wp:inline>
+        </w:drawing>
+      </w:r>
+    </w:p>
+    <w:p>
+      <w:r>
+        <w:br w:type="page"/>
+      </w:r>
+    </w:p>
+    <w:p>
+      <w:r>
+        <w:lastRenderedPageBreak/>
+        <w:t>Question 2 (</w:t>
+      </w:r>
+      <w:proofErr w:type="spellStart"/>
+      <w:r>
+        <w:t>cont</w:t>
+      </w:r>
+      <w:proofErr w:type="spellEnd"/>
+      <w:r>
+        <w:t>):</w:t>
+      </w:r>
+    </w:p>
+    <w:p>
+      <w:r>
+        <w:drawing>
+          <wp:inline distT="0" distB="0" distL="0" distR="0" wp14:anchorId="43116EE6" wp14:editId="2CF83ED5">
+            <wp:extent cx="5731510" cy="5843905"/>
+            <wp:effectExtent l="0" t="0" r="0" b="0"/>
+            <wp:docPr id="2" name="Picture 2"/>
+            <wp:cNvGraphicFramePr>
+              <a:graphicFrameLocks xmlns:a="http://schemas.openxmlformats.org/drawingml/2006/main" noChangeAspect="1"/>
+            </wp:cNvGraphicFramePr>
+            <a:graphic xmlns:a="http://schemas.openxmlformats.org/drawingml/2006/main">
+              <a:graphicData uri="http://schemas.openxmlformats.org/drawingml/2006/picture">
+                <pic:pic xmlns:pic="http://schemas.openxmlformats.org/drawingml/2006/picture">
+                  <pic:nvPicPr>
+                    <pic:cNvPr id="1" name=""/>
+                    <pic:cNvPicPr/>
+                  </pic:nvPicPr>
+                  <pic:blipFill>
+                    <a:blip r:embed="rId8"/>
+                    <a:stretch>
+                      <a:fillRect/>
+                    </a:stretch>
+                  </pic:blipFill>
+                  <pic:spPr>
+                    <a:xfrm>
+                      <a:off x="0" y="0"/>
+                      <a:ext cx="5731510" cy="5843905"/>
+                    </a:xfrm>
+                    <a:prstGeom prst="rect">
+                      <a:avLst/>
+                    </a:prstGeom>
+                  </pic:spPr>
+                </pic:pic>
+              </a:graphicData>
+            </a:graphic>
+          </wp:inline>
+        </w:drawing>
+      </w:r>
+    </w:p>
+    <w:p>
+      <w:r>
+        <w:br w:type="page"/>
+      </w:r>
+    </w:p>
+    <w:p>
+      <w:r>
+        <w:lastRenderedPageBreak/>
+        <w:t>Question 2 (</w:t>
+      </w:r>
+      <w:proofErr w:type="spellStart"/>
+      <w:r>
+        <w:t>cont</w:t>
+      </w:r>
+      <w:proofErr w:type="spellEnd"/>
+      <w:r>
+        <w:t>):</w:t>
+      </w:r>
+    </w:p>
+    <w:p>
+      <w:r>
+        <w:drawing>
+          <wp:inline distT="0" distB="0" distL="0" distR="0" wp14:anchorId="191B2410" wp14:editId="2C6BD282">
+            <wp:extent cx="5731510" cy="7453630"/>
+            <wp:effectExtent l="0" t="0" r="0" b="1270"/>
+            <wp:docPr id="3" name="Picture 3"/>
+            <wp:cNvGraphicFramePr>
+              <a:graphicFrameLocks xmlns:a="http://schemas.openxmlformats.org/drawingml/2006/main" noChangeAspect="1"/>
+            </wp:cNvGraphicFramePr>
+            <a:graphic xmlns:a="http://schemas.openxmlformats.org/drawingml/2006/main">
+              <a:graphicData uri="http://schemas.openxmlformats.org/drawingml/2006/picture">
+                <pic:pic xmlns:pic="http://schemas.openxmlformats.org/drawingml/2006/picture">
+                  <pic:nvPicPr>
+                    <pic:cNvPr id="1" name=""/>
+                    <pic:cNvPicPr/>
+                  </pic:nvPicPr>
+                  <pic:blipFill>
+                    <a:blip r:embed="rId9"/>
+                    <a:stretch>
+                      <a:fillRect/>
+                    </a:stretch>
+                  </pic:blipFill>
+                  <pic:spPr>
+                    <a:xfrm>
+                      <a:off x="0" y="0"/>
+                      <a:ext cx="5731510" cy="7453630"/>
+                    </a:xfrm>
+                    <a:prstGeom prst="rect">
+                      <a:avLst/>
+                    </a:prstGeom>
+                  </pic:spPr>
+                </pic:pic>
+              </a:graphicData>
+            </a:graphic>
+          </wp:inline>
+        </w:drawing>
+      </w:r>
       <w:r>
         <w:br w:type="page"/>
       </w:r>
@@ -1744,7 +1813,7 @@
       </w:pPr>
     </w:p>
     <w:sectPr>
-      <w:headerReference w:type="default" r:id="rId7"/>
+      <w:headerReference w:type="default" r:id="rId10"/>
       <w:pgSz w:w="11906" w:h="16838"/>
       <w:pgMar w:top="1440" w:right="1440" w:bottom="1440" w:left="1440" w:header="708" w:footer="708" w:gutter="0"/>
       <w:cols w:space="708"/>
@@ -2320,6 +2389,7 @@
   <w:style w:type="character" w:default="1" w:styleId="DefaultParagraphFont">
     <w:name w:val="Default Paragraph Font"/>
     <w:uiPriority w:val="1"/>
+    <w:semiHidden/>
     <w:unhideWhenUsed/>
   </w:style>
   <w:style w:type="table" w:default="1" w:styleId="TableNormal">

</xml_diff>